<commit_message>
Analysis Report Student#1 D04 OK!
</commit_message>
<xml_diff>
--- a/reports/Individual/D04/Student #1/Analysis Report - D04 - josrojrom1.docx
+++ b/reports/Individual/D04/Student #1/Analysis Report - D04 - josrojrom1.docx
@@ -1664,91 +1664,257 @@
     <w:p>
       <w:pPr>
         <w:keepNext w:val="1"/>
-        <w:spacing w:after="240" w:before="240" w:line="240" w:lineRule="auto"/>
-        <w:ind w:left="0" w:firstLine="0"/>
-        <w:jc w:val="both"/>
-        <w:rPr>
-          <w:rFonts w:ascii="Calibri" w:cs="Calibri" w:eastAsia="Calibri" w:hAnsi="Calibri"/>
-          <w:sz w:val="24"/>
-          <w:szCs w:val="24"/>
-        </w:rPr>
-      </w:pPr>
-      <w:r>
-        <w:rPr>
-          <w:rtl w:val="0"/>
-        </w:rPr>
-      </w:r>
-    </w:p>
-    <w:p>
-      <w:pPr>
-        <w:keepNext w:val="1"/>
-        <w:spacing w:after="240" w:before="0" w:line="240" w:lineRule="auto"/>
-        <w:ind w:left="720" w:firstLine="0"/>
-        <w:jc w:val="both"/>
-        <w:rPr>
-          <w:rFonts w:ascii="Calibri" w:cs="Calibri" w:eastAsia="Calibri" w:hAnsi="Calibri"/>
-          <w:sz w:val="28"/>
-          <w:szCs w:val="28"/>
-        </w:rPr>
-      </w:pPr>
-      <w:r>
-        <w:rPr>
-          <w:rFonts w:ascii="Calibri" w:cs="Calibri" w:eastAsia="Calibri" w:hAnsi="Calibri"/>
-          <w:b w:val="1"/>
-          <w:sz w:val="28"/>
-          <w:szCs w:val="28"/>
-          <w:rtl w:val="0"/>
-        </w:rPr>
-        <w:t xml:space="preserve">Intencionadamente en blanco</w:t>
-      </w:r>
-      <w:r>
-        <w:rPr>
-          <w:rtl w:val="0"/>
-        </w:rPr>
-      </w:r>
-    </w:p>
-    <w:p>
-      <w:pPr>
-        <w:rPr>
-          <w:sz w:val="24"/>
-          <w:szCs w:val="24"/>
-        </w:rPr>
-      </w:pPr>
-      <w:r>
-        <w:rPr>
-          <w:rtl w:val="0"/>
-        </w:rPr>
-      </w:r>
-    </w:p>
-    <w:p>
-      <w:pPr>
-        <w:pStyle w:val="Heading1"/>
-        <w:rPr/>
-      </w:pPr>
-      <w:bookmarkStart w:colFirst="0" w:colLast="0" w:name="_heading=h.tyjcwt" w:id="4"/>
-      <w:bookmarkEnd w:id="4"/>
-      <w:r>
-        <w:rPr>
-          <w:rtl w:val="0"/>
-        </w:rPr>
-        <w:t xml:space="preserve">Bibliografía</w:t>
-      </w:r>
-    </w:p>
-    <w:p>
-      <w:pPr>
-        <w:rPr/>
-      </w:pPr>
-      <w:r>
-        <w:rPr>
-          <w:rtl w:val="0"/>
-        </w:rPr>
-      </w:r>
-    </w:p>
-    <w:p>
-      <w:pPr>
         <w:numPr>
           <w:ilvl w:val="0"/>
           <w:numId w:val="1"/>
+        </w:numPr>
+        <w:spacing w:after="240" w:before="240" w:line="240" w:lineRule="auto"/>
+        <w:ind w:left="360"/>
+        <w:jc w:val="both"/>
+        <w:rPr>
+          <w:rFonts w:ascii="Calibri" w:cs="Calibri" w:eastAsia="Calibri" w:hAnsi="Calibri"/>
+        </w:rPr>
+      </w:pPr>
+      <w:r>
+        <w:rPr>
+          <w:rFonts w:ascii="Calibri" w:cs="Calibri" w:eastAsia="Calibri" w:hAnsi="Calibri"/>
+          <w:b w:val="1"/>
+          <w:smallCaps w:val="1"/>
+          <w:rtl w:val="0"/>
+        </w:rPr>
+        <w:t xml:space="preserve">[Mandatory]</w:t>
+      </w:r>
+      <w:r>
+        <w:rPr>
+          <w:rFonts w:ascii="Calibri" w:cs="Calibri" w:eastAsia="Calibri" w:hAnsi="Calibri"/>
+          <w:b w:val="1"/>
+          <w:smallCaps w:val="1"/>
+          <w:color w:val="5a5a5a"/>
+          <w:rtl w:val="0"/>
+        </w:rPr>
+        <w:t xml:space="preserve"> </w:t>
+      </w:r>
+      <w:r>
+        <w:rPr>
+          <w:rFonts w:ascii="Calibri" w:cs="Calibri" w:eastAsia="Calibri" w:hAnsi="Calibri"/>
+          <w:b w:val="1"/>
+          <w:rtl w:val="0"/>
+        </w:rPr>
+        <w:t xml:space="preserve">Produce a test suite for Requirements #14 and #15.</w:t>
+      </w:r>
+    </w:p>
+    <w:p>
+      <w:pPr>
+        <w:keepNext w:val="1"/>
+        <w:spacing w:after="240" w:before="240" w:line="240" w:lineRule="auto"/>
+        <w:ind w:left="360" w:firstLine="0"/>
+        <w:jc w:val="both"/>
+        <w:rPr>
+          <w:rFonts w:ascii="Calibri" w:cs="Calibri" w:eastAsia="Calibri" w:hAnsi="Calibri"/>
+        </w:rPr>
+      </w:pPr>
+      <w:r>
+        <w:rPr>
+          <w:rFonts w:ascii="Calibri" w:cs="Calibri" w:eastAsia="Calibri" w:hAnsi="Calibri"/>
+          <w:b w:val="1"/>
+          <w:rtl w:val="0"/>
+        </w:rPr>
+        <w:t xml:space="preserve">Decisión: </w:t>
+      </w:r>
+      <w:r>
+        <w:rPr>
+          <w:rFonts w:ascii="Calibri" w:cs="Calibri" w:eastAsia="Calibri" w:hAnsi="Calibri"/>
+          <w:rtl w:val="0"/>
+        </w:rPr>
+        <w:t xml:space="preserve">Se recomienda ejecutar los tests independientemente ya que en ocasiones aparece un error por consola al ejecutar el </w:t>
+      </w:r>
+      <w:r>
+        <w:rPr>
+          <w:rFonts w:ascii="Calibri" w:cs="Calibri" w:eastAsia="Calibri" w:hAnsi="Calibri"/>
+          <w:i w:val="1"/>
+          <w:rtl w:val="0"/>
+        </w:rPr>
+        <w:t xml:space="preserve">Coverage Test</w:t>
+      </w:r>
+      <w:r>
+        <w:rPr>
+          <w:rFonts w:ascii="Calibri" w:cs="Calibri" w:eastAsia="Calibri" w:hAnsi="Calibri"/>
+          <w:rtl w:val="0"/>
+        </w:rPr>
+        <w:t xml:space="preserve"> que da por inválidos algunos tests aleatoriamente pues hemos comprobado que a veces son unos, a veces ninguno y a veces otros los test que fallan cuando se ejecuta el paquete completo.</w:t>
+      </w:r>
+    </w:p>
+    <w:p>
+      <w:pPr>
+        <w:keepNext w:val="1"/>
+        <w:spacing w:after="240" w:before="240" w:line="240" w:lineRule="auto"/>
+        <w:ind w:left="360" w:firstLine="0"/>
+        <w:jc w:val="both"/>
+        <w:rPr>
+          <w:rFonts w:ascii="Calibri" w:cs="Calibri" w:eastAsia="Calibri" w:hAnsi="Calibri"/>
+          <w:b w:val="1"/>
+        </w:rPr>
+      </w:pPr>
+      <w:r>
+        <w:rPr>
+          <w:rFonts w:ascii="Calibri" w:cs="Calibri" w:eastAsia="Calibri" w:hAnsi="Calibri"/>
+          <w:b w:val="1"/>
+          <w:rtl w:val="0"/>
+        </w:rPr>
+        <w:t xml:space="preserve">Conclusión: </w:t>
+      </w:r>
+      <w:r>
+        <w:rPr>
+          <w:rFonts w:ascii="Calibri" w:cs="Calibri" w:eastAsia="Calibri" w:hAnsi="Calibri"/>
+          <w:rtl w:val="0"/>
+        </w:rPr>
+        <w:t xml:space="preserve">Debido a la manera en la que está construído el Framework es posible que a veces los test sean un poco más tediosos de programar. No obstante no hemos parado hasta obtener todos los checks de color verde.</w:t>
+      </w:r>
+      <w:r>
+        <w:rPr>
+          <w:rtl w:val="0"/>
+        </w:rPr>
+      </w:r>
+    </w:p>
+    <w:p>
+      <w:pPr>
+        <w:keepNext w:val="1"/>
+        <w:spacing w:after="240" w:before="240" w:line="240" w:lineRule="auto"/>
+        <w:ind w:left="360" w:firstLine="0"/>
+        <w:jc w:val="both"/>
+        <w:rPr>
+          <w:rFonts w:ascii="Calibri" w:cs="Calibri" w:eastAsia="Calibri" w:hAnsi="Calibri"/>
+          <w:b w:val="1"/>
+        </w:rPr>
+      </w:pPr>
+      <w:r>
+        <w:rPr>
+          <w:rtl w:val="0"/>
+        </w:rPr>
+      </w:r>
+    </w:p>
+    <w:p>
+      <w:pPr>
+        <w:keepNext w:val="1"/>
+        <w:numPr>
+          <w:ilvl w:val="0"/>
+          <w:numId w:val="1"/>
+        </w:numPr>
+        <w:spacing w:after="240" w:before="240" w:line="240" w:lineRule="auto"/>
+        <w:ind w:left="360"/>
+        <w:jc w:val="both"/>
+        <w:rPr>
+          <w:rFonts w:ascii="Calibri" w:cs="Calibri" w:eastAsia="Calibri" w:hAnsi="Calibri"/>
+        </w:rPr>
+      </w:pPr>
+      <w:r>
+        <w:rPr>
+          <w:rFonts w:ascii="Calibri" w:cs="Calibri" w:eastAsia="Calibri" w:hAnsi="Calibri"/>
+          <w:b w:val="1"/>
+          <w:rtl w:val="0"/>
+        </w:rPr>
+        <w:t xml:space="preserve">Produce a testing report.</w:t>
+      </w:r>
+      <w:r>
+        <w:rPr>
+          <w:rtl w:val="0"/>
+        </w:rPr>
+      </w:r>
+    </w:p>
+    <w:p>
+      <w:pPr>
+        <w:keepNext w:val="1"/>
+        <w:spacing w:after="240" w:before="240" w:line="240" w:lineRule="auto"/>
+        <w:ind w:left="360" w:firstLine="0"/>
+        <w:jc w:val="both"/>
+        <w:rPr>
+          <w:rFonts w:ascii="Calibri" w:cs="Calibri" w:eastAsia="Calibri" w:hAnsi="Calibri"/>
+        </w:rPr>
+      </w:pPr>
+      <w:r>
+        <w:rPr>
+          <w:rFonts w:ascii="Calibri" w:cs="Calibri" w:eastAsia="Calibri" w:hAnsi="Calibri"/>
+          <w:b w:val="1"/>
+          <w:rtl w:val="0"/>
+        </w:rPr>
+        <w:t xml:space="preserve">Decisión: </w:t>
+      </w:r>
+      <w:r>
+        <w:rPr>
+          <w:rFonts w:ascii="Calibri" w:cs="Calibri" w:eastAsia="Calibri" w:hAnsi="Calibri"/>
+          <w:rtl w:val="0"/>
+        </w:rPr>
+        <w:t xml:space="preserve">Debido a que los tests terminaron de estar implementados la noche antes de la entrega debido a ajustes y cambios en el código, el documento de Testing Report no ha sido entregado ya que no se dispuso de más tiempo para llevarlo a cabo. </w:t>
+      </w:r>
+    </w:p>
+    <w:p>
+      <w:pPr>
+        <w:keepNext w:val="1"/>
+        <w:spacing w:after="240" w:before="240" w:line="240" w:lineRule="auto"/>
+        <w:ind w:left="360" w:firstLine="0"/>
+        <w:jc w:val="both"/>
+        <w:rPr>
+          <w:rFonts w:ascii="Calibri" w:cs="Calibri" w:eastAsia="Calibri" w:hAnsi="Calibri"/>
+        </w:rPr>
+      </w:pPr>
+      <w:r>
+        <w:rPr>
+          <w:rFonts w:ascii="Calibri" w:cs="Calibri" w:eastAsia="Calibri" w:hAnsi="Calibri"/>
+          <w:b w:val="1"/>
+          <w:rtl w:val="0"/>
+        </w:rPr>
+        <w:t xml:space="preserve">Conclusión: </w:t>
+      </w:r>
+      <w:r>
+        <w:rPr>
+          <w:rFonts w:ascii="Calibri" w:cs="Calibri" w:eastAsia="Calibri" w:hAnsi="Calibri"/>
+          <w:rtl w:val="0"/>
+        </w:rPr>
+        <w:t xml:space="preserve">Este entregable hubiese estado más completo y se podrían ver los reportes de los tests de una manera más profesional.</w:t>
+      </w:r>
+    </w:p>
+    <w:p>
+      <w:pPr>
+        <w:rPr>
+          <w:sz w:val="24"/>
+          <w:szCs w:val="24"/>
+        </w:rPr>
+      </w:pPr>
+      <w:r>
+        <w:rPr>
+          <w:rtl w:val="0"/>
+        </w:rPr>
+      </w:r>
+    </w:p>
+    <w:p>
+      <w:pPr>
+        <w:pStyle w:val="Heading1"/>
+        <w:rPr/>
+      </w:pPr>
+      <w:bookmarkStart w:colFirst="0" w:colLast="0" w:name="_heading=h.tyjcwt" w:id="4"/>
+      <w:bookmarkEnd w:id="4"/>
+      <w:r>
+        <w:rPr>
+          <w:rtl w:val="0"/>
+        </w:rPr>
+        <w:t xml:space="preserve">Bibliografía</w:t>
+      </w:r>
+    </w:p>
+    <w:p>
+      <w:pPr>
+        <w:rPr/>
+      </w:pPr>
+      <w:r>
+        <w:rPr>
+          <w:rtl w:val="0"/>
+        </w:rPr>
+      </w:r>
+    </w:p>
+    <w:p>
+      <w:pPr>
+        <w:numPr>
+          <w:ilvl w:val="0"/>
+          <w:numId w:val="2"/>
         </w:numPr>
         <w:ind w:left="720" w:hanging="360"/>
         <w:rPr>
@@ -1848,6 +2014,109 @@
   <w:abstractNum w:abstractNumId="1">
     <w:lvl w:ilvl="0">
       <w:start w:val="1"/>
+      <w:numFmt w:val="decimal"/>
+      <w:lvlText w:val="%1)"/>
+      <w:lvlJc w:val="left"/>
+      <w:pPr>
+        <w:ind w:left="360" w:hanging="360"/>
+      </w:pPr>
+      <w:rPr>
+        <w:sz w:val="22"/>
+        <w:szCs w:val="22"/>
+      </w:rPr>
+    </w:lvl>
+    <w:lvl w:ilvl="1">
+      <w:start w:val="0"/>
+      <w:numFmt w:val="bullet"/>
+      <w:lvlText w:val="o"/>
+      <w:lvlJc w:val="left"/>
+      <w:pPr>
+        <w:ind w:left="1540" w:hanging="360"/>
+      </w:pPr>
+      <w:rPr>
+        <w:rFonts w:ascii="Courier New" w:cs="Courier New" w:eastAsia="Courier New" w:hAnsi="Courier New"/>
+        <w:sz w:val="22"/>
+        <w:szCs w:val="22"/>
+      </w:rPr>
+    </w:lvl>
+    <w:lvl w:ilvl="2">
+      <w:start w:val="0"/>
+      <w:numFmt w:val="bullet"/>
+      <w:lvlText w:val="▪"/>
+      <w:lvlJc w:val="left"/>
+      <w:pPr>
+        <w:ind w:left="2261" w:hanging="360"/>
+      </w:pPr>
+      <w:rPr>
+        <w:rFonts w:ascii="Noto Sans Symbols" w:cs="Noto Sans Symbols" w:eastAsia="Noto Sans Symbols" w:hAnsi="Noto Sans Symbols"/>
+        <w:sz w:val="22"/>
+        <w:szCs w:val="22"/>
+      </w:rPr>
+    </w:lvl>
+    <w:lvl w:ilvl="3">
+      <w:start w:val="0"/>
+      <w:numFmt w:val="bullet"/>
+      <w:lvlText w:val="•"/>
+      <w:lvlJc w:val="left"/>
+      <w:pPr>
+        <w:ind w:left="3133" w:hanging="360"/>
+      </w:pPr>
+      <w:rPr/>
+    </w:lvl>
+    <w:lvl w:ilvl="4">
+      <w:start w:val="0"/>
+      <w:numFmt w:val="bullet"/>
+      <w:lvlText w:val="•"/>
+      <w:lvlJc w:val="left"/>
+      <w:pPr>
+        <w:ind w:left="4006" w:hanging="360"/>
+      </w:pPr>
+      <w:rPr/>
+    </w:lvl>
+    <w:lvl w:ilvl="5">
+      <w:start w:val="0"/>
+      <w:numFmt w:val="bullet"/>
+      <w:lvlText w:val="•"/>
+      <w:lvlJc w:val="left"/>
+      <w:pPr>
+        <w:ind w:left="4879" w:hanging="360"/>
+      </w:pPr>
+      <w:rPr/>
+    </w:lvl>
+    <w:lvl w:ilvl="6">
+      <w:start w:val="0"/>
+      <w:numFmt w:val="bullet"/>
+      <w:lvlText w:val="•"/>
+      <w:lvlJc w:val="left"/>
+      <w:pPr>
+        <w:ind w:left="5753" w:hanging="360"/>
+      </w:pPr>
+      <w:rPr/>
+    </w:lvl>
+    <w:lvl w:ilvl="7">
+      <w:start w:val="0"/>
+      <w:numFmt w:val="bullet"/>
+      <w:lvlText w:val="•"/>
+      <w:lvlJc w:val="left"/>
+      <w:pPr>
+        <w:ind w:left="6626" w:hanging="360"/>
+      </w:pPr>
+      <w:rPr/>
+    </w:lvl>
+    <w:lvl w:ilvl="8">
+      <w:start w:val="0"/>
+      <w:numFmt w:val="bullet"/>
+      <w:lvlText w:val="•"/>
+      <w:lvlJc w:val="left"/>
+      <w:pPr>
+        <w:ind w:left="7499" w:hanging="360"/>
+      </w:pPr>
+      <w:rPr/>
+    </w:lvl>
+  </w:abstractNum>
+  <w:abstractNum w:abstractNumId="2">
+    <w:lvl w:ilvl="0">
+      <w:start w:val="1"/>
       <w:numFmt w:val="bullet"/>
       <w:lvlText w:val="-"/>
       <w:lvlJc w:val="left"/>
@@ -1957,6 +2226,9 @@
   </w:abstractNum>
   <w:num w:numId="1">
     <w:abstractNumId w:val="1"/>
+  </w:num>
+  <w:num w:numId="2">
+    <w:abstractNumId w:val="2"/>
   </w:num>
 </w:numbering>
 </file>

</xml_diff>